<commit_message>
Changed vpp SRS template to the correct version
</commit_message>
<xml_diff>
--- a/vpp/doc_template/srs-softeng-01-template-preferredNames-Contents.docx
+++ b/vpp/doc_template/srs-softeng-01-template-preferredNames-Contents.docx
@@ -83,15 +83,7 @@
         </w:rPr>
       </w:pPr>
       <w:r>
-        <w:t>${PROJECT, "</w:t>
-      </w:r>
-      <w:proofErr w:type="spellStart"/>
-      <w:r>
-        <w:t>Basic</w:t>
-      </w:r>
-      <w:proofErr w:type="spellEnd"/>
-      <w:r>
-        <w:t xml:space="preserve"> Information2"}</w:t>
+        <w:t>${PROJECT, "Basic Information2"}</w:t>
       </w:r>
     </w:p>
     <w:p>
@@ -155,14 +147,7 @@
         <w:rPr>
           <w:lang w:val="en-US"/>
         </w:rPr>
-        <w:t xml:space="preserve">, Component, Any, </w:t>
-      </w:r>
-      <w:proofErr w:type="spellStart"/>
-      <w:r>
-        <w:rPr>
-          <w:lang w:val="en-US"/>
-        </w:rPr>
-        <w:t>PreferredElement</w:t>
+        <w:t>, Component, Any, PreferredElement</w:t>
       </w:r>
       <w:r>
         <w:rPr>
@@ -170,7 +155,6 @@
         </w:rPr>
         <w:t>.Name</w:t>
       </w:r>
-      <w:proofErr w:type="spellEnd"/>
       <w:r>
         <w:rPr>
           <w:lang w:val="en-US"/>
@@ -224,14 +208,7 @@
         <w:rPr>
           <w:lang w:val="en-US"/>
         </w:rPr>
-        <w:t xml:space="preserve">, Component, Any, </w:t>
-      </w:r>
-      <w:proofErr w:type="spellStart"/>
-      <w:r>
-        <w:rPr>
-          <w:lang w:val="en-US"/>
-        </w:rPr>
-        <w:t>PreferredElement</w:t>
+        <w:t>, Component, Any, PreferredElement</w:t>
       </w:r>
       <w:r>
         <w:rPr>
@@ -239,7 +216,6 @@
         </w:rPr>
         <w:t>.Name</w:t>
       </w:r>
-      <w:proofErr w:type="spellEnd"/>
       <w:r>
         <w:rPr>
           <w:lang w:val="en-US"/>
@@ -262,21 +238,7 @@
         <w:rPr>
           <w:lang w:val="en-US"/>
         </w:rPr>
-        <w:t xml:space="preserve"> </w:t>
-      </w:r>
-      <w:proofErr w:type="spellStart"/>
-      <w:r>
-        <w:rPr>
-          <w:lang w:val="en-US"/>
-        </w:rPr>
-        <w:t>Vite</w:t>
-      </w:r>
-      <w:proofErr w:type="spellEnd"/>
-      <w:r>
-        <w:rPr>
-          <w:lang w:val="en-US"/>
-        </w:rPr>
-        <w:t xml:space="preserve"> / front-end</w:t>
+        <w:t xml:space="preserve"> Vite / front-end</w:t>
       </w:r>
       <w:r>
         <w:rPr>
@@ -319,14 +281,7 @@
         <w:rPr>
           <w:lang w:val="en-US"/>
         </w:rPr>
-        <w:t xml:space="preserve">, Component, Any, </w:t>
-      </w:r>
-      <w:proofErr w:type="spellStart"/>
-      <w:r>
-        <w:rPr>
-          <w:lang w:val="en-US"/>
-        </w:rPr>
-        <w:t>PreferredElement</w:t>
+        <w:t>, Component, Any, PreferredElement</w:t>
       </w:r>
       <w:r>
         <w:rPr>
@@ -334,7 +289,6 @@
         </w:rPr>
         <w:t>.Name</w:t>
       </w:r>
-      <w:proofErr w:type="spellEnd"/>
       <w:r>
         <w:rPr>
           <w:lang w:val="en-US"/>
@@ -376,14 +330,7 @@
         <w:rPr>
           <w:lang w:val="en-US"/>
         </w:rPr>
-        <w:t xml:space="preserve">, Component, Any, </w:t>
-      </w:r>
-      <w:proofErr w:type="spellStart"/>
-      <w:r>
-        <w:rPr>
-          <w:lang w:val="en-US"/>
-        </w:rPr>
-        <w:t>PreferredElement</w:t>
+        <w:t>, Component, Any, PreferredElement</w:t>
       </w:r>
       <w:r>
         <w:rPr>
@@ -391,7 +338,6 @@
         </w:rPr>
         <w:t>.Name</w:t>
       </w:r>
-      <w:proofErr w:type="spellEnd"/>
       <w:r>
         <w:rPr>
           <w:lang w:val="en-US"/>
@@ -427,48 +373,13 @@
         <w:rPr>
           <w:lang w:val="en-US"/>
         </w:rPr>
-        <w:t>“</w:t>
-      </w:r>
-      <w:proofErr w:type="spellStart"/>
-      <w:r>
-        <w:rPr>
-          <w:lang w:val="en-US"/>
-        </w:rPr>
-        <w:t>IntelliQ</w:t>
-      </w:r>
-      <w:proofErr w:type="spellEnd"/>
-      <w:r>
-        <w:rPr>
-          <w:lang w:val="en-US"/>
-        </w:rPr>
-        <w:t xml:space="preserve"> Component Diagram”</w:t>
-      </w:r>
-      <w:r>
-        <w:rPr>
-          <w:lang w:val="en-US"/>
-        </w:rPr>
-        <w:t xml:space="preserve">, </w:t>
-      </w:r>
-      <w:proofErr w:type="spellStart"/>
-      <w:r>
-        <w:rPr>
-          <w:lang w:val="en-US"/>
-        </w:rPr>
-        <w:t>ComponentDiagram</w:t>
-      </w:r>
-      <w:proofErr w:type="spellEnd"/>
-      <w:r>
-        <w:rPr>
-          <w:lang w:val="en-US"/>
-        </w:rPr>
-        <w:t xml:space="preserve">, Any, </w:t>
-      </w:r>
-      <w:proofErr w:type="spellStart"/>
-      <w:r>
-        <w:rPr>
-          <w:lang w:val="en-US"/>
-        </w:rPr>
-        <w:t>PreferredDiagram</w:t>
+        <w:t>“IntelliQ Component Diagram”</w:t>
+      </w:r>
+      <w:r>
+        <w:rPr>
+          <w:lang w:val="en-US"/>
+        </w:rPr>
+        <w:t>, ComponentDiagram, Any, PreferredDiagram</w:t>
       </w:r>
       <w:r>
         <w:rPr>
@@ -476,26 +387,17 @@
         </w:rPr>
         <w:t>.Name</w:t>
       </w:r>
-      <w:proofErr w:type="spellEnd"/>
       <w:r>
         <w:rPr>
           <w:lang w:val="en-US"/>
         </w:rPr>
         <w:t>="</w:t>
       </w:r>
-      <w:proofErr w:type="spellStart"/>
-      <w:r>
-        <w:rPr>
-          <w:lang w:val="en-US"/>
-        </w:rPr>
-        <w:t>IntelliQ</w:t>
-      </w:r>
-      <w:proofErr w:type="spellEnd"/>
-      <w:r>
-        <w:rPr>
-          <w:lang w:val="en-US"/>
-        </w:rPr>
-        <w:t xml:space="preserve"> Components</w:t>
+      <w:r>
+        <w:rPr>
+          <w:lang w:val="en-US"/>
+        </w:rPr>
+        <w:t>IntelliQ Components</w:t>
       </w:r>
       <w:r>
         <w:rPr>
@@ -520,48 +422,13 @@
         <w:rPr>
           <w:lang w:val="en-US"/>
         </w:rPr>
-        <w:t>“</w:t>
-      </w:r>
-      <w:proofErr w:type="spellStart"/>
-      <w:r>
-        <w:rPr>
-          <w:lang w:val="en-US"/>
-        </w:rPr>
-        <w:t>IntelliQ</w:t>
-      </w:r>
-      <w:proofErr w:type="spellEnd"/>
-      <w:r>
-        <w:rPr>
-          <w:lang w:val="en-US"/>
-        </w:rPr>
-        <w:t xml:space="preserve"> Deployment Diagram”</w:t>
-      </w:r>
-      <w:r>
-        <w:rPr>
-          <w:lang w:val="en-US"/>
-        </w:rPr>
-        <w:t xml:space="preserve">, </w:t>
-      </w:r>
-      <w:proofErr w:type="spellStart"/>
-      <w:r>
-        <w:rPr>
-          <w:lang w:val="en-US"/>
-        </w:rPr>
-        <w:t>DeploymentDiagram</w:t>
-      </w:r>
-      <w:proofErr w:type="spellEnd"/>
-      <w:r>
-        <w:rPr>
-          <w:lang w:val="en-US"/>
-        </w:rPr>
-        <w:t xml:space="preserve">, Any, </w:t>
-      </w:r>
-      <w:proofErr w:type="spellStart"/>
-      <w:r>
-        <w:rPr>
-          <w:lang w:val="en-US"/>
-        </w:rPr>
-        <w:t>PreferredDiagram</w:t>
+        <w:t>“IntelliQ Deployment Diagram”</w:t>
+      </w:r>
+      <w:r>
+        <w:rPr>
+          <w:lang w:val="en-US"/>
+        </w:rPr>
+        <w:t>, DeploymentDiagram, Any, PreferredDiagram</w:t>
       </w:r>
       <w:r>
         <w:rPr>
@@ -569,26 +436,17 @@
         </w:rPr>
         <w:t>.Name</w:t>
       </w:r>
-      <w:proofErr w:type="spellEnd"/>
       <w:r>
         <w:rPr>
           <w:lang w:val="en-US"/>
         </w:rPr>
         <w:t>="</w:t>
       </w:r>
-      <w:proofErr w:type="spellStart"/>
-      <w:r>
-        <w:rPr>
-          <w:lang w:val="en-US"/>
-        </w:rPr>
-        <w:t>IntelliQ</w:t>
-      </w:r>
-      <w:proofErr w:type="spellEnd"/>
-      <w:r>
-        <w:rPr>
-          <w:lang w:val="en-US"/>
-        </w:rPr>
-        <w:t xml:space="preserve"> Deployment</w:t>
+      <w:r>
+        <w:rPr>
+          <w:lang w:val="en-US"/>
+        </w:rPr>
+        <w:t>IntelliQ Deployment</w:t>
       </w:r>
       <w:r>
         <w:rPr>
@@ -715,28 +573,7 @@
         <w:rPr>
           <w:lang w:val="en-US"/>
         </w:rPr>
-        <w:t xml:space="preserve">, </w:t>
-      </w:r>
-      <w:proofErr w:type="spellStart"/>
-      <w:r>
-        <w:rPr>
-          <w:lang w:val="en-US"/>
-        </w:rPr>
-        <w:t>UseCaseDiagram</w:t>
-      </w:r>
-      <w:proofErr w:type="spellEnd"/>
-      <w:r>
-        <w:rPr>
-          <w:lang w:val="en-US"/>
-        </w:rPr>
-        <w:t xml:space="preserve">, Any, </w:t>
-      </w:r>
-      <w:proofErr w:type="spellStart"/>
-      <w:r>
-        <w:rPr>
-          <w:lang w:val="en-US"/>
-        </w:rPr>
-        <w:t>PreferredDiagram</w:t>
+        <w:t>, UseCaseDiagram, Any, PreferredDiagram</w:t>
       </w:r>
       <w:r>
         <w:rPr>
@@ -744,7 +581,6 @@
         </w:rPr>
         <w:t>.Name</w:t>
       </w:r>
-      <w:proofErr w:type="spellEnd"/>
       <w:r>
         <w:rPr>
           <w:lang w:val="en-US"/>
@@ -786,28 +622,7 @@
         <w:rPr>
           <w:lang w:val="en-US"/>
         </w:rPr>
-        <w:t xml:space="preserve">, </w:t>
-      </w:r>
-      <w:proofErr w:type="spellStart"/>
-      <w:r>
-        <w:rPr>
-          <w:lang w:val="en-US"/>
-        </w:rPr>
-        <w:t>ClassDiagram</w:t>
-      </w:r>
-      <w:proofErr w:type="spellEnd"/>
-      <w:r>
-        <w:rPr>
-          <w:lang w:val="en-US"/>
-        </w:rPr>
-        <w:t xml:space="preserve">, Any, </w:t>
-      </w:r>
-      <w:proofErr w:type="spellStart"/>
-      <w:r>
-        <w:rPr>
-          <w:lang w:val="en-US"/>
-        </w:rPr>
-        <w:t>PreferredDiagram</w:t>
+        <w:t>, ClassDiagram, Any, PreferredDiagram</w:t>
       </w:r>
       <w:r>
         <w:rPr>
@@ -815,7 +630,6 @@
         </w:rPr>
         <w:t>.Name</w:t>
       </w:r>
-      <w:proofErr w:type="spellEnd"/>
       <w:r>
         <w:rPr>
           <w:lang w:val="en-US"/>
@@ -857,28 +671,7 @@
         <w:rPr>
           <w:lang w:val="en-US"/>
         </w:rPr>
-        <w:t xml:space="preserve">, </w:t>
-      </w:r>
-      <w:proofErr w:type="spellStart"/>
-      <w:r>
-        <w:rPr>
-          <w:lang w:val="en-US"/>
-        </w:rPr>
-        <w:t>ClassDiagram</w:t>
-      </w:r>
-      <w:proofErr w:type="spellEnd"/>
-      <w:r>
-        <w:rPr>
-          <w:lang w:val="en-US"/>
-        </w:rPr>
-        <w:t xml:space="preserve">, Any, </w:t>
-      </w:r>
-      <w:proofErr w:type="spellStart"/>
-      <w:r>
-        <w:rPr>
-          <w:lang w:val="en-US"/>
-        </w:rPr>
-        <w:t>PreferredDiagram</w:t>
+        <w:t>, ClassDiagram, Any, PreferredDiagram</w:t>
       </w:r>
       <w:r>
         <w:rPr>
@@ -886,7 +679,6 @@
         </w:rPr>
         <w:t>.Name</w:t>
       </w:r>
-      <w:proofErr w:type="spellEnd"/>
       <w:r>
         <w:rPr>
           <w:lang w:val="en-US"/>
@@ -909,15 +701,7 @@
     <w:p>
       <w:r>
         <w:lastRenderedPageBreak/>
-        <w:t xml:space="preserve">Ωστόσο, η </w:t>
-      </w:r>
-      <w:proofErr w:type="spellStart"/>
-      <w:r>
-        <w:t>διεπαφή</w:t>
-      </w:r>
-      <w:proofErr w:type="spellEnd"/>
-      <w:r>
-        <w:t xml:space="preserve"> επικοινωνίας με τους χρήστες δεν καλύπτει όλες αυτές τις δυνατότητες μιας και είμαστε διμελής ομάδα. Οι περιπτώσεις χρήσεις εξυπηρετούνται μέσω άμεσων </w:t>
+        <w:t xml:space="preserve">Ωστόσο, η διεπαφή επικοινωνίας με τους χρήστες δεν καλύπτει όλες αυτές τις δυνατότητες μιας και είμαστε διμελής ομάδα. Οι περιπτώσεις χρήσεις εξυπηρετούνται μέσω άμεσων </w:t>
       </w:r>
       <w:r>
         <w:rPr>
@@ -992,14 +776,12 @@
       <w:r>
         <w:t xml:space="preserve">είναι βασισμένο στην αποθήκευση δεδομένων σε </w:t>
       </w:r>
-      <w:proofErr w:type="spellStart"/>
       <w:r>
         <w:rPr>
           <w:lang w:val="en-US"/>
         </w:rPr>
         <w:t>mongoDB</w:t>
       </w:r>
-      <w:proofErr w:type="spellEnd"/>
       <w:r>
         <w:t xml:space="preserve"> </w:t>
       </w:r>
@@ -1161,28 +943,12 @@
         </w:rPr>
       </w:pPr>
       <w:hyperlink r:id="rId8" w:history="1">
-        <w:proofErr w:type="spellStart"/>
         <w:r>
           <w:rPr>
             <w:rStyle w:val="Hyperlink"/>
           </w:rPr>
-          <w:t>MongoDB</w:t>
+          <w:t>MongoDB Documentation</w:t>
         </w:r>
-        <w:proofErr w:type="spellEnd"/>
-        <w:r>
-          <w:rPr>
-            <w:rStyle w:val="Hyperlink"/>
-          </w:rPr>
-          <w:t xml:space="preserve"> </w:t>
-        </w:r>
-        <w:proofErr w:type="spellStart"/>
-        <w:r>
-          <w:rPr>
-            <w:rStyle w:val="Hyperlink"/>
-          </w:rPr>
-          <w:t>Documentation</w:t>
-        </w:r>
-        <w:proofErr w:type="spellEnd"/>
       </w:hyperlink>
     </w:p>
     <w:p>
@@ -1260,28 +1026,12 @@
         </w:rPr>
       </w:pPr>
       <w:hyperlink r:id="rId12" w:history="1">
-        <w:proofErr w:type="spellStart"/>
         <w:r>
           <w:rPr>
             <w:rStyle w:val="Hyperlink"/>
           </w:rPr>
-          <w:t>Docs</w:t>
+          <w:t>Docs • Svelte</w:t>
         </w:r>
-        <w:proofErr w:type="spellEnd"/>
-        <w:r>
-          <w:rPr>
-            <w:rStyle w:val="Hyperlink"/>
-          </w:rPr>
-          <w:t xml:space="preserve"> • </w:t>
-        </w:r>
-        <w:proofErr w:type="spellStart"/>
-        <w:r>
-          <w:rPr>
-            <w:rStyle w:val="Hyperlink"/>
-          </w:rPr>
-          <w:t>Svelte</w:t>
-        </w:r>
-        <w:proofErr w:type="spellEnd"/>
       </w:hyperlink>
     </w:p>
     <w:p>
@@ -1301,23 +1051,7 @@
             <w:rStyle w:val="Hyperlink"/>
             <w:lang w:val="en-US"/>
           </w:rPr>
-          <w:t xml:space="preserve">HTML: </w:t>
-        </w:r>
-        <w:proofErr w:type="spellStart"/>
-        <w:r>
-          <w:rPr>
-            <w:rStyle w:val="Hyperlink"/>
-            <w:lang w:val="en-US"/>
-          </w:rPr>
-          <w:t>HyperText</w:t>
-        </w:r>
-        <w:proofErr w:type="spellEnd"/>
-        <w:r>
-          <w:rPr>
-            <w:rStyle w:val="Hyperlink"/>
-            <w:lang w:val="en-US"/>
-          </w:rPr>
-          <w:t xml:space="preserve"> Markup Language | MDN (mozilla.org)</w:t>
+          <w:t>HTML: HyperText Markup Language | MDN (mozilla.org)</w:t>
         </w:r>
       </w:hyperlink>
     </w:p>
@@ -1456,28 +1190,7 @@
         <w:rPr>
           <w:lang w:val="en-US"/>
         </w:rPr>
-        <w:t xml:space="preserve">, </w:t>
-      </w:r>
-      <w:proofErr w:type="spellStart"/>
-      <w:r>
-        <w:rPr>
-          <w:lang w:val="en-US"/>
-        </w:rPr>
-        <w:t>UseCaseDiagram</w:t>
-      </w:r>
-      <w:proofErr w:type="spellEnd"/>
-      <w:r>
-        <w:rPr>
-          <w:lang w:val="en-US"/>
-        </w:rPr>
-        <w:t xml:space="preserve">, Any, </w:t>
-      </w:r>
-      <w:proofErr w:type="spellStart"/>
-      <w:r>
-        <w:rPr>
-          <w:lang w:val="en-US"/>
-        </w:rPr>
-        <w:t>PreferredDiagram</w:t>
+        <w:t>, UseCaseDiagram, Any, PreferredDiagram</w:t>
       </w:r>
       <w:r>
         <w:rPr>
@@ -1485,7 +1198,6 @@
         </w:rPr>
         <w:t>.Name</w:t>
       </w:r>
-      <w:proofErr w:type="spellEnd"/>
       <w:r>
         <w:rPr>
           <w:lang w:val="en-US"/>
@@ -1595,14 +1307,7 @@
         <w:rPr>
           <w:lang w:val="en-US"/>
         </w:rPr>
-        <w:t xml:space="preserve">, Actor, Any, </w:t>
-      </w:r>
-      <w:proofErr w:type="spellStart"/>
-      <w:r>
-        <w:rPr>
-          <w:lang w:val="en-US"/>
-        </w:rPr>
-        <w:t>PreferredElement</w:t>
+        <w:t>, Actor, Any, PreferredElement</w:t>
       </w:r>
       <w:r>
         <w:rPr>
@@ -1610,18 +1315,15 @@
         </w:rPr>
         <w:t>.Name</w:t>
       </w:r>
-      <w:proofErr w:type="spellEnd"/>
       <w:r>
         <w:rPr>
           <w:lang w:val="en-US"/>
         </w:rPr>
         <w:t>="</w:t>
       </w:r>
-      <w:proofErr w:type="spellStart"/>
       <w:r>
         <w:t>Απαντών</w:t>
       </w:r>
-      <w:proofErr w:type="spellEnd"/>
       <w:r>
         <w:rPr>
           <w:lang w:val="en-US"/>
@@ -1809,14 +1511,7 @@
         <w:rPr>
           <w:lang w:val="en-US"/>
         </w:rPr>
-        <w:t xml:space="preserve">, Node, Any, </w:t>
-      </w:r>
-      <w:proofErr w:type="spellStart"/>
-      <w:r>
-        <w:rPr>
-          <w:lang w:val="en-US"/>
-        </w:rPr>
-        <w:t>PreferredElement</w:t>
+        <w:t>, Node, Any, PreferredElement</w:t>
       </w:r>
       <w:r>
         <w:rPr>
@@ -1830,7 +1525,6 @@
         </w:rPr>
         <w:t>Name</w:t>
       </w:r>
-      <w:proofErr w:type="spellEnd"/>
       <w:r>
         <w:rPr>
           <w:lang w:val="en-US"/>
@@ -1872,14 +1566,7 @@
         <w:rPr>
           <w:lang w:val="en-US"/>
         </w:rPr>
-        <w:t xml:space="preserve">, Node, Any, </w:t>
-      </w:r>
-      <w:proofErr w:type="spellStart"/>
-      <w:r>
-        <w:rPr>
-          <w:lang w:val="en-US"/>
-        </w:rPr>
-        <w:t>PreferredElement</w:t>
+        <w:t>, Node, Any, PreferredElement</w:t>
       </w:r>
       <w:r>
         <w:rPr>
@@ -1887,7 +1574,6 @@
         </w:rPr>
         <w:t>.Name</w:t>
       </w:r>
-      <w:proofErr w:type="spellEnd"/>
       <w:r>
         <w:rPr>
           <w:lang w:val="en-US"/>
@@ -1929,14 +1615,7 @@
         <w:rPr>
           <w:lang w:val="en-US"/>
         </w:rPr>
-        <w:t xml:space="preserve">, Node, Any, </w:t>
-      </w:r>
-      <w:proofErr w:type="spellStart"/>
-      <w:r>
-        <w:rPr>
-          <w:lang w:val="en-US"/>
-        </w:rPr>
-        <w:t>PreferredElement</w:t>
+        <w:t>, Node, Any, PreferredElement</w:t>
       </w:r>
       <w:r>
         <w:rPr>
@@ -1944,7 +1623,6 @@
         </w:rPr>
         <w:t>.Name</w:t>
       </w:r>
-      <w:proofErr w:type="spellEnd"/>
       <w:r>
         <w:rPr>
           <w:lang w:val="en-US"/>
@@ -1986,14 +1664,7 @@
         <w:rPr>
           <w:lang w:val="en-US"/>
         </w:rPr>
-        <w:t xml:space="preserve">, Node, Any, </w:t>
-      </w:r>
-      <w:proofErr w:type="spellStart"/>
-      <w:r>
-        <w:rPr>
-          <w:lang w:val="en-US"/>
-        </w:rPr>
-        <w:t>PreferredElement</w:t>
+        <w:t>, Node, Any, PreferredElement</w:t>
       </w:r>
       <w:r>
         <w:rPr>
@@ -2001,7 +1672,6 @@
         </w:rPr>
         <w:t>.Name</w:t>
       </w:r>
-      <w:proofErr w:type="spellEnd"/>
       <w:r>
         <w:rPr>
           <w:lang w:val="en-US"/>
@@ -2107,29 +1777,8 @@
         <w:t>Data</w:t>
       </w:r>
       <w:r>
-        <w:t>”, "</w:t>
-      </w:r>
-      <w:proofErr w:type="spellStart"/>
-      <w:r>
-        <w:t>Class</w:t>
-      </w:r>
-      <w:proofErr w:type="spellEnd"/>
-      <w:r>
-        <w:t xml:space="preserve">", </w:t>
-      </w:r>
-      <w:proofErr w:type="spellStart"/>
-      <w:r>
-        <w:t>LoopInDiagram</w:t>
-      </w:r>
-      <w:proofErr w:type="spellEnd"/>
-      <w:r>
-        <w:t xml:space="preserve">, </w:t>
-      </w:r>
-      <w:proofErr w:type="spellStart"/>
-      <w:r>
-        <w:t>PreferredDiagram</w:t>
-      </w:r>
-      <w:proofErr w:type="spellEnd"/>
+        <w:t>”, "Class", LoopInDiagram, PreferredDiagram</w:t>
+      </w:r>
       <w:r>
         <w:t>.</w:t>
       </w:r>
@@ -2158,23 +1807,7 @@
         <w:t>Bodies</w:t>
       </w:r>
       <w:r>
-        <w:t xml:space="preserve">", </w:t>
-      </w:r>
-      <w:proofErr w:type="spellStart"/>
-      <w:r>
-        <w:t>Basic</w:t>
-      </w:r>
-      <w:proofErr w:type="spellEnd"/>
-      <w:r>
-        <w:t xml:space="preserve">, </w:t>
-      </w:r>
-      <w:proofErr w:type="spellStart"/>
-      <w:r>
-        <w:t>PreferredExcludedInstances</w:t>
-      </w:r>
-      <w:proofErr w:type="spellEnd"/>
-      <w:r>
-        <w:t>="j5FJBKGGAqACA4ct:e7OqBKGGAqAEBQ_0, j5FJBKGGAqACA4ct:KWh5KmGGAqAEA6Rl, j5FJBKGGAqACA4ct:ttZlKmGGAqAEA6XJ, j5FJBKGGAqACA4ct:qPZhOKGGAqACA7JP, j5FJBKGGAqACA4ct:emJRKmGGAqAEA4CB"}</w:t>
+        <w:t>", Basic, PreferredExcludedInstances="j5FJBKGGAqACA4ct:e7OqBKGGAqAEBQ_0, j5FJBKGGAqACA4ct:KWh5KmGGAqAEA6Rl, j5FJBKGGAqACA4ct:ttZlKmGGAqAEA6XJ, j5FJBKGGAqACA4ct:qPZhOKGGAqACA7JP, j5FJBKGGAqACA4ct:emJRKmGGAqAEA4CB"}</w:t>
       </w:r>
     </w:p>
     <w:p>
@@ -2246,29 +1879,8 @@
         <w:t>Data</w:t>
       </w:r>
       <w:r>
-        <w:t>”, "</w:t>
-      </w:r>
-      <w:proofErr w:type="spellStart"/>
-      <w:r>
-        <w:t>Class</w:t>
-      </w:r>
-      <w:proofErr w:type="spellEnd"/>
-      <w:r>
-        <w:t xml:space="preserve">", </w:t>
-      </w:r>
-      <w:proofErr w:type="spellStart"/>
-      <w:r>
-        <w:t>LoopInDiagram</w:t>
-      </w:r>
-      <w:proofErr w:type="spellEnd"/>
-      <w:r>
-        <w:t xml:space="preserve">, </w:t>
-      </w:r>
-      <w:proofErr w:type="spellStart"/>
-      <w:r>
-        <w:t>PreferredDiagram</w:t>
-      </w:r>
-      <w:proofErr w:type="spellEnd"/>
+        <w:t>”, "Class", LoopInDiagram, PreferredDiagram</w:t>
+      </w:r>
       <w:r>
         <w:t>.</w:t>
       </w:r>
@@ -2297,23 +1909,7 @@
         <w:t>Bodies</w:t>
       </w:r>
       <w:r>
-        <w:t xml:space="preserve">", </w:t>
-      </w:r>
-      <w:proofErr w:type="spellStart"/>
-      <w:r>
-        <w:t>Basic</w:t>
-      </w:r>
-      <w:proofErr w:type="spellEnd"/>
-      <w:r>
-        <w:t xml:space="preserve">, </w:t>
-      </w:r>
-      <w:proofErr w:type="spellStart"/>
-      <w:r>
-        <w:t>PreferredExcludedInstances</w:t>
-      </w:r>
-      <w:proofErr w:type="spellEnd"/>
-      <w:r>
-        <w:t xml:space="preserve">="d8VJBKGGAqACA4c6:I48z.KGGAqAEBQ1T, d8VJBKGGAqACA4c6:I48z.KGGAqAEBQ1T:cKez.KGGAqAEBQ1., d8VJBKGGAqACA4c6:I48z.KGGAqAEBQ1T:zpRz.KGGAqAEBQ2Q, d8VJBKGGAqACA4c6:I48z.KGGAqAEBQ1T:SCN6SmGGAqAEAyni, d8VJBKGGAqACA4c6:6VNxKmGGAqAEA4Gv, d8VJBKGGAqACA4c6:DafqBKGGAqAEBRBB, d8VJBKGGAqACA4c6:DafqBKGGAqAEBRBB:gMj7BKGGAqACA.Gc, d8VJBKGGAqACA4c6:Mp3TBKGGAqACA7V5:UWCbBKGGAqACA9._, d8VJBKGGAqACA4c6:f_VGBKGGAqAEBRH2:Z7nLBKGGAqACA7Z2, d8VJBKGGAqACA4c6:lQx1KmGGAqAEA70d, d8VJBKGGAqACA4c6:3hv5KmGGAqAEA6TZ, </w:t>
+        <w:t xml:space="preserve">", Basic, PreferredExcludedInstances="d8VJBKGGAqACA4c6:I48z.KGGAqAEBQ1T, d8VJBKGGAqACA4c6:I48z.KGGAqAEBQ1T:cKez.KGGAqAEBQ1., d8VJBKGGAqACA4c6:I48z.KGGAqAEBQ1T:zpRz.KGGAqAEBQ2Q, d8VJBKGGAqACA4c6:I48z.KGGAqAEBQ1T:SCN6SmGGAqAEAyni, d8VJBKGGAqACA4c6:6VNxKmGGAqAEA4Gv, d8VJBKGGAqACA4c6:DafqBKGGAqAEBRBB, d8VJBKGGAqACA4c6:DafqBKGGAqAEBRBB:gMj7BKGGAqACA.Gc, d8VJBKGGAqACA4c6:Mp3TBKGGAqACA7V5:UWCbBKGGAqACA9._, d8VJBKGGAqACA4c6:f_VGBKGGAqAEBRH2:Z7nLBKGGAqACA7Z2, d8VJBKGGAqACA4c6:lQx1KmGGAqAEA70d, d8VJBKGGAqACA4c6:3hv5KmGGAqAEA6TZ, </w:t>
       </w:r>
       <w:r>
         <w:lastRenderedPageBreak/>
@@ -2389,28 +1985,7 @@
         <w:rPr>
           <w:lang w:val="en-US"/>
         </w:rPr>
-        <w:t xml:space="preserve">, </w:t>
-      </w:r>
-      <w:proofErr w:type="spellStart"/>
-      <w:r>
-        <w:rPr>
-          <w:lang w:val="en-US"/>
-        </w:rPr>
-        <w:t>InteractionDiagram</w:t>
-      </w:r>
-      <w:proofErr w:type="spellEnd"/>
-      <w:r>
-        <w:rPr>
-          <w:lang w:val="en-US"/>
-        </w:rPr>
-        <w:t xml:space="preserve">, Any, </w:t>
-      </w:r>
-      <w:proofErr w:type="spellStart"/>
-      <w:r>
-        <w:rPr>
-          <w:lang w:val="en-US"/>
-        </w:rPr>
-        <w:t>PreferredDiagram</w:t>
+        <w:t>, InteractionDiagram, Any, PreferredDiagram</w:t>
       </w:r>
       <w:r>
         <w:rPr>
@@ -2418,7 +1993,6 @@
         </w:rPr>
         <w:t>.Name</w:t>
       </w:r>
-      <w:proofErr w:type="spellEnd"/>
       <w:r>
         <w:rPr>
           <w:lang w:val="en-US"/>
@@ -2466,28 +2040,7 @@
         <w:rPr>
           <w:lang w:val="en-US"/>
         </w:rPr>
-        <w:t xml:space="preserve">, </w:t>
-      </w:r>
-      <w:proofErr w:type="spellStart"/>
-      <w:r>
-        <w:rPr>
-          <w:lang w:val="en-US"/>
-        </w:rPr>
-        <w:t>InteractionDiagram</w:t>
-      </w:r>
-      <w:proofErr w:type="spellEnd"/>
-      <w:r>
-        <w:rPr>
-          <w:lang w:val="en-US"/>
-        </w:rPr>
-        <w:t xml:space="preserve">, Any, </w:t>
-      </w:r>
-      <w:proofErr w:type="spellStart"/>
-      <w:r>
-        <w:rPr>
-          <w:lang w:val="en-US"/>
-        </w:rPr>
-        <w:t>PreferredDiagram</w:t>
+        <w:t>, InteractionDiagram, Any, PreferredDiagram</w:t>
       </w:r>
       <w:r>
         <w:rPr>
@@ -2495,7 +2048,6 @@
         </w:rPr>
         <w:t>.Name</w:t>
       </w:r>
-      <w:proofErr w:type="spellEnd"/>
       <w:r>
         <w:rPr>
           <w:lang w:val="en-US"/>
@@ -2537,28 +2089,7 @@
         <w:rPr>
           <w:lang w:val="en-US"/>
         </w:rPr>
-        <w:t xml:space="preserve">, </w:t>
-      </w:r>
-      <w:proofErr w:type="spellStart"/>
-      <w:r>
-        <w:rPr>
-          <w:lang w:val="en-US"/>
-        </w:rPr>
-        <w:t>InteractionDiagram</w:t>
-      </w:r>
-      <w:proofErr w:type="spellEnd"/>
-      <w:r>
-        <w:rPr>
-          <w:lang w:val="en-US"/>
-        </w:rPr>
-        <w:t xml:space="preserve">, Any, </w:t>
-      </w:r>
-      <w:proofErr w:type="spellStart"/>
-      <w:r>
-        <w:rPr>
-          <w:lang w:val="en-US"/>
-        </w:rPr>
-        <w:t>PreferredDiagram</w:t>
+        <w:t>, InteractionDiagram, Any, PreferredDiagram</w:t>
       </w:r>
       <w:r>
         <w:rPr>
@@ -2566,7 +2097,6 @@
         </w:rPr>
         <w:t>.Name</w:t>
       </w:r>
-      <w:proofErr w:type="spellEnd"/>
       <w:r>
         <w:rPr>
           <w:lang w:val="en-US"/>
@@ -2619,28 +2149,7 @@
         <w:rPr>
           <w:lang w:val="en-US"/>
         </w:rPr>
-        <w:t xml:space="preserve">, </w:t>
-      </w:r>
-      <w:proofErr w:type="spellStart"/>
-      <w:r>
-        <w:rPr>
-          <w:lang w:val="en-US"/>
-        </w:rPr>
-        <w:t>InteractionDiagram</w:t>
-      </w:r>
-      <w:proofErr w:type="spellEnd"/>
-      <w:r>
-        <w:rPr>
-          <w:lang w:val="en-US"/>
-        </w:rPr>
-        <w:t xml:space="preserve">, Any, </w:t>
-      </w:r>
-      <w:proofErr w:type="spellStart"/>
-      <w:r>
-        <w:rPr>
-          <w:lang w:val="en-US"/>
-        </w:rPr>
-        <w:t>PreferredDiagram</w:t>
+        <w:t>, InteractionDiagram, Any, PreferredDiagram</w:t>
       </w:r>
       <w:r>
         <w:rPr>
@@ -2648,7 +2157,6 @@
         </w:rPr>
         <w:t>.Name</w:t>
       </w:r>
-      <w:proofErr w:type="spellEnd"/>
       <w:r>
         <w:rPr>
           <w:lang w:val="en-US"/>
@@ -2709,28 +2217,7 @@
         <w:rPr>
           <w:lang w:val="en-US"/>
         </w:rPr>
-        <w:t xml:space="preserve">, </w:t>
-      </w:r>
-      <w:proofErr w:type="spellStart"/>
-      <w:r>
-        <w:rPr>
-          <w:lang w:val="en-US"/>
-        </w:rPr>
-        <w:t>InteractionDiagram</w:t>
-      </w:r>
-      <w:proofErr w:type="spellEnd"/>
-      <w:r>
-        <w:rPr>
-          <w:lang w:val="en-US"/>
-        </w:rPr>
-        <w:t xml:space="preserve">, Any, </w:t>
-      </w:r>
-      <w:proofErr w:type="spellStart"/>
-      <w:r>
-        <w:rPr>
-          <w:lang w:val="en-US"/>
-        </w:rPr>
-        <w:t>PreferredDiagram</w:t>
+        <w:t>, InteractionDiagram, Any, PreferredDiagram</w:t>
       </w:r>
       <w:r>
         <w:rPr>
@@ -2738,7 +2225,6 @@
         </w:rPr>
         <w:t>.Name</w:t>
       </w:r>
-      <w:proofErr w:type="spellEnd"/>
       <w:r>
         <w:rPr>
           <w:lang w:val="en-US"/>
@@ -2787,28 +2273,7 @@
         <w:rPr>
           <w:lang w:val="en-US"/>
         </w:rPr>
-        <w:t xml:space="preserve">, </w:t>
-      </w:r>
-      <w:proofErr w:type="spellStart"/>
-      <w:r>
-        <w:rPr>
-          <w:lang w:val="en-US"/>
-        </w:rPr>
-        <w:t>InteractionDiagram</w:t>
-      </w:r>
-      <w:proofErr w:type="spellEnd"/>
-      <w:r>
-        <w:rPr>
-          <w:lang w:val="en-US"/>
-        </w:rPr>
-        <w:t xml:space="preserve">, Any, </w:t>
-      </w:r>
-      <w:proofErr w:type="spellStart"/>
-      <w:r>
-        <w:rPr>
-          <w:lang w:val="en-US"/>
-        </w:rPr>
-        <w:t>PreferredDiagram</w:t>
+        <w:t>, InteractionDiagram, Any, PreferredDiagram</w:t>
       </w:r>
       <w:r>
         <w:rPr>
@@ -2816,7 +2281,6 @@
         </w:rPr>
         <w:t>.Name</w:t>
       </w:r>
-      <w:proofErr w:type="spellEnd"/>
       <w:r>
         <w:rPr>
           <w:lang w:val="en-US"/>
@@ -2838,15 +2302,7 @@
     </w:p>
     <w:p>
       <w:r>
-        <w:t xml:space="preserve">Η βασική λειτουργία μπορεί να </w:t>
-      </w:r>
-      <w:proofErr w:type="spellStart"/>
-      <w:r>
-        <w:t>περιγραφεί</w:t>
-      </w:r>
-      <w:proofErr w:type="spellEnd"/>
-      <w:r>
-        <w:t xml:space="preserve"> ως εξής:</w:t>
+        <w:t>Η βασική λειτουργία μπορεί να περιγραφεί ως εξής:</w:t>
       </w:r>
     </w:p>
     <w:p>
@@ -2860,14 +2316,12 @@
       <w:r>
         <w:t xml:space="preserve">Ο χρήστης δίνει ένα </w:t>
       </w:r>
-      <w:proofErr w:type="spellStart"/>
       <w:r>
         <w:rPr>
           <w:lang w:val="en-US"/>
         </w:rPr>
         <w:t>questionnaireID</w:t>
       </w:r>
-      <w:proofErr w:type="spellEnd"/>
       <w:r>
         <w:t xml:space="preserve"> </w:t>
       </w:r>
@@ -3178,7 +2632,400 @@
         <w:rPr>
           <w:lang w:val="en-US"/>
         </w:rPr>
-        <w:t>“Activity Diagram of our Use Case”</w:t>
+        <w:t>“Activity Diagram of our Use Case</w:t>
+      </w:r>
+      <w:r>
+        <w:rPr>
+          <w:lang w:val="en-US"/>
+        </w:rPr>
+        <w:t>”</w:t>
+      </w:r>
+      <w:r>
+        <w:rPr>
+          <w:lang w:val="en-US"/>
+        </w:rPr>
+        <w:t>, ActivityDiagram, Any, PreferredDiagram="D3W12KGGAqACA1Jg", "Basic"}</w:t>
+      </w:r>
+    </w:p>
+    <w:p>
+      <w:pPr>
+        <w:rPr>
+          <w:lang w:val="en-US"/>
+        </w:rPr>
+      </w:pPr>
+    </w:p>
+    <w:p>
+      <w:pPr>
+        <w:pStyle w:val="Heading4"/>
+      </w:pPr>
+      <w:r>
+        <w:t>3.</w:t>
+      </w:r>
+      <w:r>
+        <w:t>1</w:t>
+      </w:r>
+      <w:r>
+        <w:t>.</w:t>
+      </w:r>
+      <w:r>
+        <w:t>1.</w:t>
+      </w:r>
+      <w:r>
+        <w:t>7</w:t>
+      </w:r>
+      <w:r>
+        <w:tab/>
+      </w:r>
+      <w:r>
+        <w:t>Δ</w:t>
+      </w:r>
+      <w:r>
+        <w:t>εδομέν</w:t>
+      </w:r>
+      <w:r>
+        <w:t>α</w:t>
+      </w:r>
+      <w:r>
+        <w:t xml:space="preserve"> εξόδου</w:t>
+      </w:r>
+    </w:p>
+    <w:p>
+      <w:pPr>
+        <w:rPr>
+          <w:lang w:val="en-US"/>
+        </w:rPr>
+      </w:pPr>
+      <w:r>
+        <w:t>Τα δεδομένα εξόδου εκτός από τα προηγούμενα αντικείμενα που αφορούσαν την πλευρά του χρήστη περιλαμβάνουν και τα αντικείμενα απάντησης που αποθηκεύονται από κάθε υποβολή απάντησης. Το πώς/πότε παράγονται φαίνεται στα διαγράμματα (</w:t>
+      </w:r>
+      <w:r>
+        <w:rPr>
+          <w:lang w:val="en-US"/>
+        </w:rPr>
+        <w:t>Fetch</w:t>
+      </w:r>
+      <w:r>
+        <w:t xml:space="preserve"> </w:t>
+      </w:r>
+      <w:r>
+        <w:rPr>
+          <w:lang w:val="en-US"/>
+        </w:rPr>
+        <w:t>Data</w:t>
+      </w:r>
+      <w:r>
+        <w:t xml:space="preserve"> </w:t>
+      </w:r>
+      <w:r>
+        <w:t xml:space="preserve">διάγραμμα το οποίο έχεις ως δεδομένα την απάντηση του χρήστη και είναι εμφανές </w:t>
+      </w:r>
+      <w:r>
+        <w:rPr>
+          <w:lang w:val="en-US"/>
+        </w:rPr>
+        <w:t>Answer</w:t>
+      </w:r>
+      <w:r>
+        <w:t xml:space="preserve"> </w:t>
+      </w:r>
+      <w:r>
+        <w:rPr>
+          <w:lang w:val="en-US"/>
+        </w:rPr>
+        <w:t>Questionnaire</w:t>
+      </w:r>
+      <w:r>
+        <w:t xml:space="preserve"> </w:t>
+      </w:r>
+      <w:r>
+        <w:t>διάγραμμα). Περιγράφουμε</w:t>
+      </w:r>
+      <w:r>
+        <w:rPr>
+          <w:lang w:val="en-US"/>
+        </w:rPr>
+        <w:t xml:space="preserve"> </w:t>
+      </w:r>
+      <w:r>
+        <w:t>και</w:t>
+      </w:r>
+      <w:r>
+        <w:rPr>
+          <w:lang w:val="en-US"/>
+        </w:rPr>
+        <w:t xml:space="preserve"> </w:t>
+      </w:r>
+      <w:r>
+        <w:t>αυτό</w:t>
+      </w:r>
+      <w:r>
+        <w:rPr>
+          <w:lang w:val="en-US"/>
+        </w:rPr>
+        <w:t xml:space="preserve"> </w:t>
+      </w:r>
+      <w:r>
+        <w:t>το</w:t>
+      </w:r>
+      <w:r>
+        <w:rPr>
+          <w:lang w:val="en-US"/>
+        </w:rPr>
+        <w:t xml:space="preserve"> </w:t>
+      </w:r>
+      <w:r>
+        <w:t>αντικείμενο</w:t>
+      </w:r>
+      <w:r>
+        <w:rPr>
+          <w:lang w:val="en-US"/>
+        </w:rPr>
+        <w:t>:</w:t>
+      </w:r>
+    </w:p>
+    <w:p>
+      <w:pPr>
+        <w:rPr>
+          <w:lang w:val="en-US"/>
+        </w:rPr>
+      </w:pPr>
+      <w:r>
+        <w:rPr>
+          <w:lang w:val="en-US"/>
+        </w:rPr>
+        <w:t xml:space="preserve">${ELEMENT, </w:t>
+      </w:r>
+      <w:r>
+        <w:rPr>
+          <w:lang w:val="en-US"/>
+        </w:rPr>
+        <w:t>“Answer Object”</w:t>
+      </w:r>
+      <w:r>
+        <w:rPr>
+          <w:lang w:val="en-US"/>
+        </w:rPr>
+        <w:t>, Class, Any, PreferredElement</w:t>
+      </w:r>
+      <w:r>
+        <w:rPr>
+          <w:lang w:val="en-US"/>
+        </w:rPr>
+        <w:t>.Name</w:t>
+      </w:r>
+      <w:r>
+        <w:rPr>
+          <w:lang w:val="en-US"/>
+        </w:rPr>
+        <w:t>="</w:t>
+      </w:r>
+      <w:r>
+        <w:rPr>
+          <w:lang w:val="en-US"/>
+        </w:rPr>
+        <w:t>Answer</w:t>
+      </w:r>
+      <w:r>
+        <w:rPr>
+          <w:lang w:val="en-US"/>
+        </w:rPr>
+        <w:t>", "minimalDetails"}</w:t>
+      </w:r>
+    </w:p>
+    <w:p>
+      <w:pPr>
+        <w:rPr>
+          <w:lang w:val="en-US"/>
+        </w:rPr>
+      </w:pPr>
+    </w:p>
+    <w:p>
+      <w:pPr>
+        <w:pStyle w:val="Heading4"/>
+        <w:rPr>
+          <w:lang w:val="en-US"/>
+        </w:rPr>
+      </w:pPr>
+      <w:r>
+        <w:rPr>
+          <w:lang w:val="en-US"/>
+        </w:rPr>
+        <w:t>3.</w:t>
+      </w:r>
+      <w:r>
+        <w:rPr>
+          <w:lang w:val="en-US"/>
+        </w:rPr>
+        <w:t>1</w:t>
+      </w:r>
+      <w:r>
+        <w:rPr>
+          <w:lang w:val="en-US"/>
+        </w:rPr>
+        <w:t>.1.8</w:t>
+      </w:r>
+      <w:r>
+        <w:rPr>
+          <w:lang w:val="en-US"/>
+        </w:rPr>
+        <w:tab/>
+      </w:r>
+      <w:r>
+        <w:t>Παρατηρήσεις</w:t>
+      </w:r>
+      <w:r>
+        <w:rPr>
+          <w:lang w:val="en-US"/>
+        </w:rPr>
+        <w:t xml:space="preserve"> </w:t>
+      </w:r>
+    </w:p>
+    <w:p>
+      <w:pPr>
+        <w:rPr>
+          <w:lang w:val="en-US"/>
+        </w:rPr>
+      </w:pPr>
+      <w:r>
+        <w:t>Η</w:t>
+      </w:r>
+      <w:r>
+        <w:rPr>
+          <w:lang w:val="en-US"/>
+        </w:rPr>
+        <w:t xml:space="preserve"> </w:t>
+      </w:r>
+      <w:r>
+        <w:rPr>
+          <w:lang w:val="en-US"/>
+        </w:rPr>
+        <w:t>frontend</w:t>
+      </w:r>
+      <w:r>
+        <w:rPr>
+          <w:lang w:val="en-US"/>
+        </w:rPr>
+        <w:t xml:space="preserve"> </w:t>
+      </w:r>
+      <w:r>
+        <w:t>εφαρμογή</w:t>
+      </w:r>
+      <w:r>
+        <w:rPr>
+          <w:lang w:val="en-US"/>
+        </w:rPr>
+        <w:t xml:space="preserve"> </w:t>
+      </w:r>
+      <w:r>
+        <w:t>παρουσιάζει</w:t>
+      </w:r>
+      <w:r>
+        <w:rPr>
+          <w:lang w:val="en-US"/>
+        </w:rPr>
+        <w:t xml:space="preserve"> </w:t>
+      </w:r>
+      <w:r>
+        <w:t>στο</w:t>
+      </w:r>
+      <w:r>
+        <w:rPr>
+          <w:lang w:val="en-US"/>
+        </w:rPr>
+        <w:t xml:space="preserve"> </w:t>
+      </w:r>
+      <w:r>
+        <w:t>τέλος</w:t>
+      </w:r>
+      <w:r>
+        <w:rPr>
+          <w:lang w:val="en-US"/>
+        </w:rPr>
+        <w:t xml:space="preserve"> </w:t>
+      </w:r>
+      <w:r>
+        <w:t>και</w:t>
+      </w:r>
+      <w:r>
+        <w:rPr>
+          <w:lang w:val="en-US"/>
+        </w:rPr>
+        <w:t xml:space="preserve"> </w:t>
+      </w:r>
+      <w:r>
+        <w:t>περίληψη</w:t>
+      </w:r>
+      <w:r>
+        <w:rPr>
+          <w:lang w:val="en-US"/>
+        </w:rPr>
+        <w:t xml:space="preserve"> </w:t>
+      </w:r>
+      <w:r>
+        <w:t>των</w:t>
+      </w:r>
+      <w:r>
+        <w:rPr>
+          <w:lang w:val="en-US"/>
+        </w:rPr>
+        <w:t xml:space="preserve"> </w:t>
+      </w:r>
+      <w:r>
+        <w:t>απαντήσεων</w:t>
+      </w:r>
+      <w:r>
+        <w:rPr>
+          <w:lang w:val="en-US"/>
+        </w:rPr>
+        <w:t xml:space="preserve"> </w:t>
+      </w:r>
+      <w:r>
+        <w:t>του</w:t>
+      </w:r>
+      <w:r>
+        <w:rPr>
+          <w:lang w:val="en-US"/>
+        </w:rPr>
+        <w:t xml:space="preserve"> </w:t>
+      </w:r>
+      <w:r>
+        <w:t>χρήστη</w:t>
+      </w:r>
+      <w:r>
+        <w:rPr>
+          <w:lang w:val="en-US"/>
+        </w:rPr>
+        <w:t xml:space="preserve"> </w:t>
+      </w:r>
+      <w:r>
+        <w:t>στο</w:t>
+      </w:r>
+      <w:r>
+        <w:rPr>
+          <w:lang w:val="en-US"/>
+        </w:rPr>
+        <w:t xml:space="preserve"> </w:t>
+      </w:r>
+      <w:r>
+        <w:t>ερωτηματολόγιο</w:t>
+      </w:r>
+      <w:r>
+        <w:rPr>
+          <w:lang w:val="en-US"/>
+        </w:rPr>
+        <w:t xml:space="preserve"> </w:t>
+      </w:r>
+      <w:r>
+        <w:t>που</w:t>
+      </w:r>
+      <w:r>
+        <w:rPr>
+          <w:lang w:val="en-US"/>
+        </w:rPr>
+        <w:t xml:space="preserve"> </w:t>
+      </w:r>
+      <w:r>
+        <w:t>προηγήθηκε</w:t>
       </w:r>
       <w:r>
         <w:rPr>
@@ -3186,26 +3033,158 @@
         </w:rPr>
         <w:t xml:space="preserve">, </w:t>
       </w:r>
-      <w:proofErr w:type="spellStart"/>
-      <w:r>
-        <w:rPr>
-          <w:lang w:val="en-US"/>
-        </w:rPr>
-        <w:t>ActivityDiagram</w:t>
-      </w:r>
-      <w:proofErr w:type="spellEnd"/>
-      <w:r>
-        <w:rPr>
-          <w:lang w:val="en-US"/>
-        </w:rPr>
-        <w:t xml:space="preserve">, Any, </w:t>
-      </w:r>
-      <w:proofErr w:type="spellStart"/>
-      <w:r>
-        <w:rPr>
-          <w:lang w:val="en-US"/>
-        </w:rPr>
-        <w:t>PreferredDiagram</w:t>
+      <w:r>
+        <w:t>οπότε</w:t>
+      </w:r>
+      <w:r>
+        <w:rPr>
+          <w:lang w:val="en-US"/>
+        </w:rPr>
+        <w:t xml:space="preserve"> </w:t>
+      </w:r>
+      <w:r>
+        <w:t>υλοποιεί</w:t>
+      </w:r>
+      <w:r>
+        <w:rPr>
+          <w:lang w:val="en-US"/>
+        </w:rPr>
+        <w:t xml:space="preserve"> </w:t>
+      </w:r>
+      <w:r>
+        <w:t>σε</w:t>
+      </w:r>
+      <w:r>
+        <w:rPr>
+          <w:lang w:val="en-US"/>
+        </w:rPr>
+        <w:t xml:space="preserve"> </w:t>
+      </w:r>
+      <w:r>
+        <w:t>μερικό</w:t>
+      </w:r>
+      <w:r>
+        <w:rPr>
+          <w:lang w:val="en-US"/>
+        </w:rPr>
+        <w:t xml:space="preserve"> </w:t>
+      </w:r>
+      <w:r>
+        <w:t>βαθμό</w:t>
+      </w:r>
+      <w:r>
+        <w:rPr>
+          <w:lang w:val="en-US"/>
+        </w:rPr>
+        <w:t xml:space="preserve"> </w:t>
+      </w:r>
+      <w:r>
+        <w:t>και</w:t>
+      </w:r>
+      <w:r>
+        <w:rPr>
+          <w:lang w:val="en-US"/>
+        </w:rPr>
+        <w:t xml:space="preserve"> </w:t>
+      </w:r>
+      <w:r>
+        <w:t>το</w:t>
+      </w:r>
+      <w:r>
+        <w:rPr>
+          <w:lang w:val="en-US"/>
+        </w:rPr>
+        <w:t xml:space="preserve"> “ ${</w:t>
+      </w:r>
+      <w:r>
+        <w:rPr>
+          <w:lang w:val="en-US"/>
+        </w:rPr>
+        <w:t>ELEMENT</w:t>
+      </w:r>
+      <w:r>
+        <w:rPr>
+          <w:lang w:val="en-US"/>
+        </w:rPr>
+        <w:t>, “</w:t>
+      </w:r>
+      <w:r>
+        <w:rPr>
+          <w:lang w:val="en-US"/>
+        </w:rPr>
+        <w:t>Second</w:t>
+      </w:r>
+      <w:r>
+        <w:rPr>
+          <w:lang w:val="en-US"/>
+        </w:rPr>
+        <w:t xml:space="preserve"> </w:t>
+      </w:r>
+      <w:r>
+        <w:rPr>
+          <w:lang w:val="en-US"/>
+        </w:rPr>
+        <w:t>Use</w:t>
+      </w:r>
+      <w:r>
+        <w:rPr>
+          <w:lang w:val="en-US"/>
+        </w:rPr>
+        <w:t xml:space="preserve"> </w:t>
+      </w:r>
+      <w:r>
+        <w:rPr>
+          <w:lang w:val="en-US"/>
+        </w:rPr>
+        <w:t>Case</w:t>
+      </w:r>
+      <w:r>
+        <w:rPr>
+          <w:lang w:val="en-US"/>
+        </w:rPr>
+        <w:t xml:space="preserve"> </w:t>
+      </w:r>
+      <w:r>
+        <w:rPr>
+          <w:lang w:val="en-US"/>
+        </w:rPr>
+        <w:t>Title</w:t>
+      </w:r>
+      <w:r>
+        <w:rPr>
+          <w:lang w:val="en-US"/>
+        </w:rPr>
+        <w:t xml:space="preserve">”, </w:t>
+      </w:r>
+      <w:r>
+        <w:rPr>
+          <w:lang w:val="en-US"/>
+        </w:rPr>
+        <w:t>UseCase</w:t>
+      </w:r>
+      <w:r>
+        <w:rPr>
+          <w:lang w:val="en-US"/>
+        </w:rPr>
+        <w:t xml:space="preserve">, </w:t>
+      </w:r>
+      <w:r>
+        <w:rPr>
+          <w:lang w:val="en-US"/>
+        </w:rPr>
+        <w:t>Any</w:t>
+      </w:r>
+      <w:r>
+        <w:rPr>
+          <w:lang w:val="en-US"/>
+        </w:rPr>
+        <w:t xml:space="preserve">, </w:t>
+      </w:r>
+      <w:r>
+        <w:rPr>
+          <w:lang w:val="en-US"/>
+        </w:rPr>
+        <w:t>PreferredElement</w:t>
       </w:r>
       <w:r>
         <w:rPr>
@@ -3213,7 +3192,6 @@
         </w:rPr>
         <w:t>.Name</w:t>
       </w:r>
-      <w:proofErr w:type="spellEnd"/>
       <w:r>
         <w:rPr>
           <w:lang w:val="en-US"/>
@@ -3224,200 +3202,7 @@
         <w:rPr>
           <w:lang w:val="en-US"/>
         </w:rPr>
-        <w:t>Answer Questionnaire</w:t>
-      </w:r>
-      <w:r>
-        <w:rPr>
-          <w:lang w:val="en-US"/>
-        </w:rPr>
-        <w:t>", "Basic"}</w:t>
-      </w:r>
-    </w:p>
-    <w:p>
-      <w:pPr>
-        <w:rPr>
-          <w:lang w:val="en-US"/>
-        </w:rPr>
-      </w:pPr>
-    </w:p>
-    <w:p>
-      <w:pPr>
-        <w:pStyle w:val="Heading4"/>
-      </w:pPr>
-      <w:r>
-        <w:t>3.</w:t>
-      </w:r>
-      <w:r>
-        <w:t>1</w:t>
-      </w:r>
-      <w:r>
-        <w:t>.</w:t>
-      </w:r>
-      <w:r>
-        <w:t>1.</w:t>
-      </w:r>
-      <w:r>
-        <w:t>7</w:t>
-      </w:r>
-      <w:r>
-        <w:tab/>
-      </w:r>
-      <w:r>
-        <w:t>Δ</w:t>
-      </w:r>
-      <w:r>
-        <w:t>εδομέν</w:t>
-      </w:r>
-      <w:r>
-        <w:t>α</w:t>
-      </w:r>
-      <w:r>
-        <w:t xml:space="preserve"> εξόδου</w:t>
-      </w:r>
-    </w:p>
-    <w:p>
-      <w:pPr>
-        <w:rPr>
-          <w:lang w:val="en-US"/>
-        </w:rPr>
-      </w:pPr>
-      <w:r>
-        <w:t>Τα δεδομένα εξόδου εκτός από τα προηγούμενα αντικείμενα που αφορούσαν την πλευρά του χρήστη περιλαμβάνουν και τα αντικείμενα απάντησης που αποθηκεύονται από κάθε υποβολή απάντησης. Το πώς/πότε παράγονται φαίνεται στα διαγράμματα (</w:t>
-      </w:r>
-      <w:r>
-        <w:rPr>
-          <w:lang w:val="en-US"/>
-        </w:rPr>
-        <w:t>Fetch</w:t>
-      </w:r>
-      <w:r>
-        <w:t xml:space="preserve"> </w:t>
-      </w:r>
-      <w:r>
-        <w:rPr>
-          <w:lang w:val="en-US"/>
-        </w:rPr>
-        <w:t>Data</w:t>
-      </w:r>
-      <w:r>
-        <w:t xml:space="preserve"> </w:t>
-      </w:r>
-      <w:r>
-        <w:t xml:space="preserve">διάγραμμα το οποίο έχεις ως δεδομένα την απάντηση του χρήστη και είναι εμφανές </w:t>
-      </w:r>
-      <w:r>
-        <w:rPr>
-          <w:lang w:val="en-US"/>
-        </w:rPr>
-        <w:t>Answer</w:t>
-      </w:r>
-      <w:r>
-        <w:t xml:space="preserve"> </w:t>
-      </w:r>
-      <w:r>
-        <w:rPr>
-          <w:lang w:val="en-US"/>
-        </w:rPr>
-        <w:t>Questionnaire</w:t>
-      </w:r>
-      <w:r>
-        <w:t xml:space="preserve"> </w:t>
-      </w:r>
-      <w:r>
-        <w:t>διάγραμμα). Περιγράφουμε</w:t>
-      </w:r>
-      <w:r>
-        <w:rPr>
-          <w:lang w:val="en-US"/>
-        </w:rPr>
-        <w:t xml:space="preserve"> </w:t>
-      </w:r>
-      <w:r>
-        <w:t>και</w:t>
-      </w:r>
-      <w:r>
-        <w:rPr>
-          <w:lang w:val="en-US"/>
-        </w:rPr>
-        <w:t xml:space="preserve"> </w:t>
-      </w:r>
-      <w:r>
-        <w:t>αυτό</w:t>
-      </w:r>
-      <w:r>
-        <w:rPr>
-          <w:lang w:val="en-US"/>
-        </w:rPr>
-        <w:t xml:space="preserve"> </w:t>
-      </w:r>
-      <w:r>
-        <w:t>το</w:t>
-      </w:r>
-      <w:r>
-        <w:rPr>
-          <w:lang w:val="en-US"/>
-        </w:rPr>
-        <w:t xml:space="preserve"> </w:t>
-      </w:r>
-      <w:r>
-        <w:t>αντικείμενο</w:t>
-      </w:r>
-      <w:r>
-        <w:rPr>
-          <w:lang w:val="en-US"/>
-        </w:rPr>
-        <w:t>:</w:t>
-      </w:r>
-    </w:p>
-    <w:p>
-      <w:pPr>
-        <w:rPr>
-          <w:lang w:val="en-US"/>
-        </w:rPr>
-      </w:pPr>
-      <w:r>
-        <w:rPr>
-          <w:lang w:val="en-US"/>
-        </w:rPr>
-        <w:t xml:space="preserve">${ELEMENT, </w:t>
-      </w:r>
-      <w:r>
-        <w:rPr>
-          <w:lang w:val="en-US"/>
-        </w:rPr>
-        <w:t>“Answer Object”</w:t>
-      </w:r>
-      <w:r>
-        <w:rPr>
-          <w:lang w:val="en-US"/>
-        </w:rPr>
-        <w:t xml:space="preserve">, Class, Any, </w:t>
-      </w:r>
-      <w:proofErr w:type="spellStart"/>
-      <w:r>
-        <w:rPr>
-          <w:lang w:val="en-US"/>
-        </w:rPr>
-        <w:t>PreferredElement</w:t>
-      </w:r>
-      <w:r>
-        <w:rPr>
-          <w:lang w:val="en-US"/>
-        </w:rPr>
-        <w:t>.Name</w:t>
-      </w:r>
-      <w:proofErr w:type="spellEnd"/>
-      <w:r>
-        <w:rPr>
-          <w:lang w:val="en-US"/>
-        </w:rPr>
-        <w:t>="</w:t>
-      </w:r>
-      <w:r>
-        <w:rPr>
-          <w:lang w:val="en-US"/>
-        </w:rPr>
-        <w:t>Answer</w:t>
+        <w:t>View Own Session Answers</w:t>
       </w:r>
       <w:r>
         <w:rPr>
@@ -3425,411 +3210,12 @@
         </w:rPr>
         <w:t>", "</w:t>
       </w:r>
-      <w:proofErr w:type="spellStart"/>
-      <w:r>
-        <w:rPr>
-          <w:lang w:val="en-US"/>
-        </w:rPr>
-        <w:t>minimalDetails</w:t>
-      </w:r>
-      <w:proofErr w:type="spellEnd"/>
-      <w:r>
-        <w:rPr>
-          <w:lang w:val="en-US"/>
-        </w:rPr>
-        <w:t>"}</w:t>
-      </w:r>
-    </w:p>
-    <w:p>
-      <w:pPr>
-        <w:rPr>
-          <w:lang w:val="en-US"/>
-        </w:rPr>
-      </w:pPr>
-    </w:p>
-    <w:p>
-      <w:pPr>
-        <w:pStyle w:val="Heading4"/>
-        <w:rPr>
-          <w:lang w:val="en-US"/>
-        </w:rPr>
-      </w:pPr>
-      <w:r>
-        <w:rPr>
-          <w:lang w:val="en-US"/>
-        </w:rPr>
-        <w:t>3.</w:t>
-      </w:r>
-      <w:r>
-        <w:rPr>
-          <w:lang w:val="en-US"/>
-        </w:rPr>
-        <w:t>1</w:t>
-      </w:r>
-      <w:r>
-        <w:rPr>
-          <w:lang w:val="en-US"/>
-        </w:rPr>
-        <w:t>.1.8</w:t>
-      </w:r>
-      <w:r>
-        <w:rPr>
-          <w:lang w:val="en-US"/>
-        </w:rPr>
-        <w:tab/>
-      </w:r>
-      <w:r>
-        <w:t>Παρατηρήσεις</w:t>
-      </w:r>
-      <w:r>
-        <w:rPr>
-          <w:lang w:val="en-US"/>
-        </w:rPr>
-        <w:t xml:space="preserve"> </w:t>
-      </w:r>
-    </w:p>
-    <w:p>
-      <w:pPr>
-        <w:rPr>
-          <w:lang w:val="en-US"/>
-        </w:rPr>
-      </w:pPr>
-      <w:r>
-        <w:t>Η</w:t>
-      </w:r>
-      <w:r>
-        <w:rPr>
-          <w:lang w:val="en-US"/>
-        </w:rPr>
-        <w:t xml:space="preserve"> </w:t>
-      </w:r>
-      <w:r>
-        <w:rPr>
-          <w:lang w:val="en-US"/>
-        </w:rPr>
-        <w:t>frontend</w:t>
-      </w:r>
-      <w:r>
-        <w:rPr>
-          <w:lang w:val="en-US"/>
-        </w:rPr>
-        <w:t xml:space="preserve"> </w:t>
-      </w:r>
-      <w:r>
-        <w:t>εφαρμογή</w:t>
-      </w:r>
-      <w:r>
-        <w:rPr>
-          <w:lang w:val="en-US"/>
-        </w:rPr>
-        <w:t xml:space="preserve"> </w:t>
-      </w:r>
-      <w:r>
-        <w:t>παρουσιάζει</w:t>
-      </w:r>
-      <w:r>
-        <w:rPr>
-          <w:lang w:val="en-US"/>
-        </w:rPr>
-        <w:t xml:space="preserve"> </w:t>
-      </w:r>
-      <w:r>
-        <w:t>στο</w:t>
-      </w:r>
-      <w:r>
-        <w:rPr>
-          <w:lang w:val="en-US"/>
-        </w:rPr>
-        <w:t xml:space="preserve"> </w:t>
-      </w:r>
-      <w:r>
-        <w:t>τέλος</w:t>
-      </w:r>
-      <w:r>
-        <w:rPr>
-          <w:lang w:val="en-US"/>
-        </w:rPr>
-        <w:t xml:space="preserve"> </w:t>
-      </w:r>
-      <w:r>
-        <w:t>και</w:t>
-      </w:r>
-      <w:r>
-        <w:rPr>
-          <w:lang w:val="en-US"/>
-        </w:rPr>
-        <w:t xml:space="preserve"> </w:t>
-      </w:r>
-      <w:r>
-        <w:t>περίληψη</w:t>
-      </w:r>
-      <w:r>
-        <w:rPr>
-          <w:lang w:val="en-US"/>
-        </w:rPr>
-        <w:t xml:space="preserve"> </w:t>
-      </w:r>
-      <w:r>
-        <w:t>των</w:t>
-      </w:r>
-      <w:r>
-        <w:rPr>
-          <w:lang w:val="en-US"/>
-        </w:rPr>
-        <w:t xml:space="preserve"> </w:t>
-      </w:r>
-      <w:r>
-        <w:t>απαντήσεων</w:t>
-      </w:r>
-      <w:r>
-        <w:rPr>
-          <w:lang w:val="en-US"/>
-        </w:rPr>
-        <w:t xml:space="preserve"> </w:t>
-      </w:r>
-      <w:r>
-        <w:t>του</w:t>
-      </w:r>
-      <w:r>
-        <w:rPr>
-          <w:lang w:val="en-US"/>
-        </w:rPr>
-        <w:t xml:space="preserve"> </w:t>
-      </w:r>
-      <w:r>
-        <w:t>χρήστη</w:t>
-      </w:r>
-      <w:r>
-        <w:rPr>
-          <w:lang w:val="en-US"/>
-        </w:rPr>
-        <w:t xml:space="preserve"> </w:t>
-      </w:r>
-      <w:r>
-        <w:t>στο</w:t>
-      </w:r>
-      <w:r>
-        <w:rPr>
-          <w:lang w:val="en-US"/>
-        </w:rPr>
-        <w:t xml:space="preserve"> </w:t>
-      </w:r>
-      <w:r>
-        <w:t>ερωτηματολόγιο</w:t>
-      </w:r>
-      <w:r>
-        <w:rPr>
-          <w:lang w:val="en-US"/>
-        </w:rPr>
-        <w:t xml:space="preserve"> </w:t>
-      </w:r>
-      <w:r>
-        <w:t>που</w:t>
-      </w:r>
-      <w:r>
-        <w:rPr>
-          <w:lang w:val="en-US"/>
-        </w:rPr>
-        <w:t xml:space="preserve"> </w:t>
-      </w:r>
-      <w:r>
-        <w:t>προηγήθηκε</w:t>
-      </w:r>
-      <w:r>
-        <w:rPr>
-          <w:lang w:val="en-US"/>
-        </w:rPr>
-        <w:t xml:space="preserve">, </w:t>
-      </w:r>
-      <w:r>
-        <w:t>οπότε</w:t>
-      </w:r>
-      <w:r>
-        <w:rPr>
-          <w:lang w:val="en-US"/>
-        </w:rPr>
-        <w:t xml:space="preserve"> </w:t>
-      </w:r>
-      <w:r>
-        <w:t>υλοποιεί</w:t>
-      </w:r>
-      <w:r>
-        <w:rPr>
-          <w:lang w:val="en-US"/>
-        </w:rPr>
-        <w:t xml:space="preserve"> </w:t>
-      </w:r>
-      <w:r>
-        <w:t>σε</w:t>
-      </w:r>
-      <w:r>
-        <w:rPr>
-          <w:lang w:val="en-US"/>
-        </w:rPr>
-        <w:t xml:space="preserve"> </w:t>
-      </w:r>
-      <w:r>
-        <w:t>μερικό</w:t>
-      </w:r>
-      <w:r>
-        <w:rPr>
-          <w:lang w:val="en-US"/>
-        </w:rPr>
-        <w:t xml:space="preserve"> </w:t>
-      </w:r>
-      <w:r>
-        <w:t>βαθμό</w:t>
-      </w:r>
-      <w:r>
-        <w:rPr>
-          <w:lang w:val="en-US"/>
-        </w:rPr>
-        <w:t xml:space="preserve"> </w:t>
-      </w:r>
-      <w:r>
-        <w:t>και</w:t>
-      </w:r>
-      <w:r>
-        <w:rPr>
-          <w:lang w:val="en-US"/>
-        </w:rPr>
-        <w:t xml:space="preserve"> </w:t>
-      </w:r>
-      <w:r>
-        <w:t>το</w:t>
-      </w:r>
-      <w:r>
-        <w:rPr>
-          <w:lang w:val="en-US"/>
-        </w:rPr>
-        <w:t xml:space="preserve"> “ ${</w:t>
-      </w:r>
-      <w:r>
-        <w:rPr>
-          <w:lang w:val="en-US"/>
-        </w:rPr>
-        <w:t>ELEMENT</w:t>
-      </w:r>
-      <w:r>
-        <w:rPr>
-          <w:lang w:val="en-US"/>
-        </w:rPr>
-        <w:t>, “</w:t>
-      </w:r>
-      <w:r>
-        <w:rPr>
-          <w:lang w:val="en-US"/>
-        </w:rPr>
-        <w:t>Second</w:t>
-      </w:r>
-      <w:r>
-        <w:rPr>
-          <w:lang w:val="en-US"/>
-        </w:rPr>
-        <w:t xml:space="preserve"> </w:t>
-      </w:r>
-      <w:r>
-        <w:rPr>
-          <w:lang w:val="en-US"/>
-        </w:rPr>
-        <w:t>Use</w:t>
-      </w:r>
-      <w:r>
-        <w:rPr>
-          <w:lang w:val="en-US"/>
-        </w:rPr>
-        <w:t xml:space="preserve"> </w:t>
-      </w:r>
-      <w:r>
-        <w:rPr>
-          <w:lang w:val="en-US"/>
-        </w:rPr>
-        <w:t>Case</w:t>
-      </w:r>
-      <w:r>
-        <w:rPr>
-          <w:lang w:val="en-US"/>
-        </w:rPr>
-        <w:t xml:space="preserve"> </w:t>
-      </w:r>
-      <w:r>
-        <w:rPr>
-          <w:lang w:val="en-US"/>
-        </w:rPr>
-        <w:t>Title</w:t>
-      </w:r>
-      <w:r>
-        <w:rPr>
-          <w:lang w:val="en-US"/>
-        </w:rPr>
-        <w:t xml:space="preserve">”, </w:t>
-      </w:r>
-      <w:proofErr w:type="spellStart"/>
-      <w:r>
-        <w:rPr>
-          <w:lang w:val="en-US"/>
-        </w:rPr>
-        <w:t>UseCase</w:t>
-      </w:r>
-      <w:proofErr w:type="spellEnd"/>
-      <w:r>
-        <w:rPr>
-          <w:lang w:val="en-US"/>
-        </w:rPr>
-        <w:t xml:space="preserve">, </w:t>
-      </w:r>
-      <w:r>
-        <w:rPr>
-          <w:lang w:val="en-US"/>
-        </w:rPr>
-        <w:t>Any</w:t>
-      </w:r>
-      <w:r>
-        <w:rPr>
-          <w:lang w:val="en-US"/>
-        </w:rPr>
-        <w:t xml:space="preserve">, </w:t>
-      </w:r>
-      <w:proofErr w:type="spellStart"/>
-      <w:r>
-        <w:rPr>
-          <w:lang w:val="en-US"/>
-        </w:rPr>
-        <w:t>PreferredElement</w:t>
-      </w:r>
-      <w:r>
-        <w:rPr>
-          <w:lang w:val="en-US"/>
-        </w:rPr>
-        <w:t>.Name</w:t>
-      </w:r>
-      <w:proofErr w:type="spellEnd"/>
-      <w:r>
-        <w:rPr>
-          <w:lang w:val="en-US"/>
-        </w:rPr>
-        <w:t>="</w:t>
-      </w:r>
-      <w:r>
-        <w:rPr>
-          <w:lang w:val="en-US"/>
-        </w:rPr>
-        <w:t>View Own Session Answers</w:t>
-      </w:r>
-      <w:r>
-        <w:rPr>
-          <w:lang w:val="en-US"/>
-        </w:rPr>
-        <w:t>", "</w:t>
-      </w:r>
-      <w:proofErr w:type="spellStart"/>
       <w:r>
         <w:rPr>
           <w:lang w:val="en-US"/>
         </w:rPr>
         <w:t>UseCaseTitle</w:t>
       </w:r>
-      <w:proofErr w:type="spellEnd"/>
       <w:r>
         <w:rPr>
           <w:lang w:val="en-US"/>
@@ -3988,15 +3374,7 @@
     </w:p>
     <w:p>
       <w:r>
-        <w:t xml:space="preserve">Το λογισμικό είναι </w:t>
-      </w:r>
-      <w:proofErr w:type="spellStart"/>
-      <w:r>
-        <w:t>κλιμακώσιμο</w:t>
-      </w:r>
-      <w:proofErr w:type="spellEnd"/>
-      <w:r>
-        <w:t xml:space="preserve"> καθώς το </w:t>
+        <w:t xml:space="preserve">Το λογισμικό είναι κλιμακώσιμο καθώς το </w:t>
       </w:r>
       <w:r>
         <w:rPr>
@@ -4305,29 +3683,14 @@
         <w:rPr>
           <w:lang w:val="en-US"/>
         </w:rPr>
-        <w:t xml:space="preserve">, </w:t>
-      </w:r>
-      <w:proofErr w:type="spellStart"/>
-      <w:r>
-        <w:rPr>
-          <w:lang w:val="en-US"/>
-        </w:rPr>
-        <w:t>ClassDiagram</w:t>
-      </w:r>
-      <w:proofErr w:type="spellEnd"/>
-      <w:r>
-        <w:rPr>
-          <w:lang w:val="en-US"/>
-        </w:rPr>
-        <w:t>, Any,</w:t>
-      </w:r>
-      <w:r>
-        <w:rPr>
-          <w:lang w:val="en-US"/>
-        </w:rPr>
-        <w:t xml:space="preserve"> </w:t>
-      </w:r>
-      <w:proofErr w:type="spellStart"/>
+        <w:t>, ClassDiagram, Any,</w:t>
+      </w:r>
+      <w:r>
+        <w:rPr>
+          <w:lang w:val="en-US"/>
+        </w:rPr>
+        <w:t xml:space="preserve"> </w:t>
+      </w:r>
       <w:r>
         <w:rPr>
           <w:lang w:val="en-US"/>
@@ -4340,7 +3703,6 @@
         </w:rPr>
         <w:t>.Name</w:t>
       </w:r>
-      <w:proofErr w:type="spellEnd"/>
       <w:r>
         <w:rPr>
           <w:lang w:val="en-US"/>
@@ -4408,28 +3770,7 @@
         <w:rPr>
           <w:lang w:val="en-US"/>
         </w:rPr>
-        <w:t xml:space="preserve">, </w:t>
-      </w:r>
-      <w:proofErr w:type="spellStart"/>
-      <w:r>
-        <w:rPr>
-          <w:lang w:val="en-US"/>
-        </w:rPr>
-        <w:t>ClassDiagram</w:t>
-      </w:r>
-      <w:proofErr w:type="spellEnd"/>
-      <w:r>
-        <w:rPr>
-          <w:lang w:val="en-US"/>
-        </w:rPr>
-        <w:t xml:space="preserve">, Any, </w:t>
-      </w:r>
-      <w:proofErr w:type="spellStart"/>
-      <w:r>
-        <w:rPr>
-          <w:lang w:val="en-US"/>
-        </w:rPr>
-        <w:t>PreferredDiagram</w:t>
+        <w:t>, ClassDiagram, Any, PreferredDiagram</w:t>
       </w:r>
       <w:r>
         <w:rPr>
@@ -4437,7 +3778,6 @@
         </w:rPr>
         <w:t>.Name</w:t>
       </w:r>
-      <w:proofErr w:type="spellEnd"/>
       <w:r>
         <w:rPr>
           <w:lang w:val="en-US"/>
@@ -4479,28 +3819,7 @@
         <w:rPr>
           <w:lang w:val="en-US"/>
         </w:rPr>
-        <w:t xml:space="preserve">, </w:t>
-      </w:r>
-      <w:proofErr w:type="spellStart"/>
-      <w:r>
-        <w:rPr>
-          <w:lang w:val="en-US"/>
-        </w:rPr>
-        <w:t>ClassDiagram</w:t>
-      </w:r>
-      <w:proofErr w:type="spellEnd"/>
-      <w:r>
-        <w:rPr>
-          <w:lang w:val="en-US"/>
-        </w:rPr>
-        <w:t xml:space="preserve">, Any, </w:t>
-      </w:r>
-      <w:proofErr w:type="spellStart"/>
-      <w:r>
-        <w:rPr>
-          <w:lang w:val="en-US"/>
-        </w:rPr>
-        <w:t>PreferredDiagram</w:t>
+        <w:t>, ClassDiagram, Any, PreferredDiagram</w:t>
       </w:r>
       <w:r>
         <w:rPr>
@@ -4508,7 +3827,6 @@
         </w:rPr>
         <w:t>.Name</w:t>
       </w:r>
-      <w:proofErr w:type="spellEnd"/>
       <w:r>
         <w:rPr>
           <w:lang w:val="en-US"/>
@@ -4575,28 +3893,12 @@
         <w:t xml:space="preserve"> </w:t>
       </w:r>
       <w:r>
-        <w:t xml:space="preserve">απευθύνεται μόνο σε χρήστες – </w:t>
-      </w:r>
-      <w:proofErr w:type="spellStart"/>
-      <w:r>
-        <w:t>απαντώντες</w:t>
-      </w:r>
-      <w:proofErr w:type="spellEnd"/>
-      <w:r>
-        <w:t xml:space="preserve"> στα ερωτηματολόγια.</w:t>
-      </w:r>
-    </w:p>
-    <w:p>
-      <w:r>
-        <w:t xml:space="preserve">Οι παραπάνω δομές πρέπει να είναι </w:t>
-      </w:r>
-      <w:proofErr w:type="spellStart"/>
-      <w:r>
-        <w:t>μοντελοποιημένες</w:t>
-      </w:r>
-      <w:proofErr w:type="spellEnd"/>
-      <w:r>
-        <w:t xml:space="preserve"> ως </w:t>
+        <w:t>απευθύνεται μόνο σε χρήστες – απαντώντες στα ερωτηματολόγια.</w:t>
+      </w:r>
+    </w:p>
+    <w:p>
+      <w:r>
+        <w:t xml:space="preserve">Οι παραπάνω δομές πρέπει να είναι μοντελοποιημένες ως </w:t>
       </w:r>
       <w:r>
         <w:rPr>
@@ -4637,14 +3939,12 @@
       <w:r>
         <w:t>/</w:t>
       </w:r>
-      <w:proofErr w:type="spellStart"/>
       <w:r>
         <w:rPr>
           <w:lang w:val="en-US"/>
         </w:rPr>
         <w:t>json</w:t>
       </w:r>
-      <w:proofErr w:type="spellEnd"/>
       <w:r>
         <w:t xml:space="preserve">) </w:t>
       </w:r>
@@ -5097,21 +4397,12 @@
       </w:rPr>
       <w:tab/>
     </w:r>
-    <w:proofErr w:type="spellStart"/>
     <w:r>
       <w:rPr>
         <w:sz w:val="18"/>
         <w:szCs w:val="18"/>
       </w:rPr>
-      <w:t>Σελ</w:t>
-    </w:r>
-    <w:proofErr w:type="spellEnd"/>
-    <w:r>
-      <w:rPr>
-        <w:sz w:val="18"/>
-        <w:szCs w:val="18"/>
-      </w:rPr>
-      <w:t xml:space="preserve"> </w:t>
+      <w:t xml:space="preserve">Σελ </w:t>
     </w:r>
     <w:r>
       <w:rPr>

</xml_diff>